<commit_message>
Updated Getting Started guide Two nex achievements (Error Handling category)
</commit_message>
<xml_diff>
--- a/docs/Getting started with Strokes.docx
+++ b/docs/Getting started with Strokes.docx
@@ -5,36 +5,16 @@
     <w:p>
       <w:pPr>
         <w:pStyle w:val="Kop1"/>
-      </w:pPr>
-      <w:proofErr w:type="spellStart"/>
-      <w:r>
-        <w:t>Getting</w:t>
-      </w:r>
-      <w:proofErr w:type="spellEnd"/>
-      <w:r>
-        <w:t xml:space="preserve"> </w:t>
-      </w:r>
-      <w:proofErr w:type="spellStart"/>
-      <w:r>
-        <w:t>started</w:t>
-      </w:r>
-      <w:proofErr w:type="spellEnd"/>
-      <w:r>
-        <w:t xml:space="preserve"> </w:t>
-      </w:r>
-      <w:proofErr w:type="spellStart"/>
-      <w:r>
-        <w:t>with</w:t>
-      </w:r>
-      <w:proofErr w:type="spellEnd"/>
-      <w:r>
-        <w:t xml:space="preserve"> </w:t>
-      </w:r>
-      <w:proofErr w:type="spellStart"/>
-      <w:r>
-        <w:t>Strokes</w:t>
-      </w:r>
-      <w:proofErr w:type="spellEnd"/>
+        <w:rPr>
+          <w:lang w:val="en-US"/>
+        </w:rPr>
+      </w:pPr>
+      <w:r>
+        <w:rPr>
+          <w:lang w:val="en-US"/>
+        </w:rPr>
+        <w:t>Getting started with Strokes</w:t>
+      </w:r>
     </w:p>
     <w:p>
       <w:pPr>
@@ -336,23 +316,31 @@
           <w:b/>
           <w:lang w:val="en-US"/>
         </w:rPr>
-        <w:t xml:space="preserve"> us (see githuh.com/</w:t>
-      </w:r>
-      <w:proofErr w:type="spellStart"/>
+        <w:t xml:space="preserve"> us (see </w:t>
+      </w:r>
+      <w:hyperlink r:id="rId10" w:history="1">
+        <w:r>
+          <w:rPr>
+            <w:rStyle w:val="Hyperlink"/>
+            <w:b/>
+            <w:lang w:val="en-US"/>
+          </w:rPr>
+          <w:t>http://githuh.com/jonasswiatek/strokes</w:t>
+        </w:r>
+      </w:hyperlink>
       <w:r>
         <w:rPr>
           <w:b/>
           <w:lang w:val="en-US"/>
         </w:rPr>
-        <w:t>jonasswiatek</w:t>
-      </w:r>
-      <w:proofErr w:type="spellEnd"/>
+        <w:t xml:space="preserve"> </w:t>
+      </w:r>
       <w:r>
         <w:rPr>
           <w:b/>
           <w:lang w:val="en-US"/>
         </w:rPr>
-        <w:t>/strokes for more information)</w:t>
+        <w:t xml:space="preserve"> for more information)</w:t>
       </w:r>
     </w:p>
     <w:p>
@@ -473,230 +461,6 @@
             <wp:extent cx="5760720" cy="3988897"/>
             <wp:effectExtent l="0" t="0" r="0" b="0"/>
             <wp:docPr id="5" name="Afbeelding 5"/>
-            <wp:cNvGraphicFramePr>
-              <a:graphicFrameLocks xmlns:a="http://schemas.openxmlformats.org/drawingml/2006/main" noChangeAspect="1"/>
-            </wp:cNvGraphicFramePr>
-            <a:graphic xmlns:a="http://schemas.openxmlformats.org/drawingml/2006/main">
-              <a:graphicData uri="http://schemas.openxmlformats.org/drawingml/2006/picture">
-                <pic:pic xmlns:pic="http://schemas.openxmlformats.org/drawingml/2006/picture">
-                  <pic:nvPicPr>
-                    <pic:cNvPr id="0" name=""/>
-                    <pic:cNvPicPr/>
-                  </pic:nvPicPr>
-                  <pic:blipFill>
-                    <a:blip r:embed="rId10"/>
-                    <a:stretch>
-                      <a:fillRect/>
-                    </a:stretch>
-                  </pic:blipFill>
-                  <pic:spPr>
-                    <a:xfrm>
-                      <a:off x="0" y="0"/>
-                      <a:ext cx="5760720" cy="3988897"/>
-                    </a:xfrm>
-                    <a:prstGeom prst="rect">
-                      <a:avLst/>
-                    </a:prstGeom>
-                  </pic:spPr>
-                </pic:pic>
-              </a:graphicData>
-            </a:graphic>
-          </wp:inline>
-        </w:drawing>
-      </w:r>
-    </w:p>
-    <w:p>
-      <w:pPr>
-        <w:pStyle w:val="Lijstalinea"/>
-        <w:numPr>
-          <w:ilvl w:val="0"/>
-          <w:numId w:val="5"/>
-        </w:numPr>
-        <w:rPr>
-          <w:lang w:val="en-US"/>
-        </w:rPr>
-      </w:pPr>
-      <w:r>
-        <w:rPr>
-          <w:lang w:val="en-US"/>
-        </w:rPr>
-        <w:t xml:space="preserve">Create the solution by clicking ok (after filling in the Name, Location and Solution Name fields </w:t>
-      </w:r>
-      <w:proofErr w:type="spellStart"/>
-      <w:r>
-        <w:rPr>
-          <w:lang w:val="en-US"/>
-        </w:rPr>
-        <w:t>ofcourse</w:t>
-      </w:r>
-      <w:proofErr w:type="spellEnd"/>
-      <w:r>
-        <w:rPr>
-          <w:lang w:val="en-US"/>
-        </w:rPr>
-        <w:t>)</w:t>
-      </w:r>
-    </w:p>
-    <w:p>
-      <w:pPr>
-        <w:pStyle w:val="Lijstalinea"/>
-        <w:numPr>
-          <w:ilvl w:val="0"/>
-          <w:numId w:val="5"/>
-        </w:numPr>
-        <w:rPr>
-          <w:lang w:val="en-US"/>
-        </w:rPr>
-      </w:pPr>
-      <w:r>
-        <w:rPr>
-          <w:lang w:val="en-US"/>
-        </w:rPr>
-        <w:t>To get achievement using simple Console application do the following.</w:t>
-      </w:r>
-    </w:p>
-    <w:p>
-      <w:pPr>
-        <w:pStyle w:val="Lijstalinea"/>
-        <w:numPr>
-          <w:ilvl w:val="0"/>
-          <w:numId w:val="5"/>
-        </w:numPr>
-        <w:rPr>
-          <w:lang w:val="en-US"/>
-        </w:rPr>
-      </w:pPr>
-      <w:proofErr w:type="spellStart"/>
-      <w:r>
-        <w:rPr>
-          <w:lang w:val="en-US"/>
-        </w:rPr>
-        <w:t>RightClick</w:t>
-      </w:r>
-      <w:proofErr w:type="spellEnd"/>
-      <w:r>
-        <w:rPr>
-          <w:lang w:val="en-US"/>
-        </w:rPr>
-        <w:t xml:space="preserve"> the </w:t>
-      </w:r>
-      <w:proofErr w:type="spellStart"/>
-      <w:r>
-        <w:rPr>
-          <w:lang w:val="en-US"/>
-        </w:rPr>
-        <w:t>CalculatorChallenge.Cs</w:t>
-      </w:r>
-      <w:proofErr w:type="spellEnd"/>
-      <w:r>
-        <w:rPr>
-          <w:lang w:val="en-US"/>
-        </w:rPr>
-        <w:t xml:space="preserve"> file in the Solution Explorer and choose “Delete”</w:t>
-      </w:r>
-    </w:p>
-    <w:p>
-      <w:pPr>
-        <w:pStyle w:val="Lijstalinea"/>
-        <w:rPr>
-          <w:lang w:val="en-US"/>
-        </w:rPr>
-      </w:pPr>
-      <w:r>
-        <w:rPr>
-          <w:lang w:val="en-US"/>
-        </w:rPr>
-        <w:t>Do not delete this file if you want to unlock the Calculator challenge and instead try to ‘solve’ the challenge by writing the correct code in the 4 methods being shown.</w:t>
-      </w:r>
-    </w:p>
-    <w:p>
-      <w:pPr>
-        <w:pStyle w:val="Lijstalinea"/>
-        <w:rPr>
-          <w:lang w:val="en-US"/>
-        </w:rPr>
-      </w:pPr>
-    </w:p>
-    <w:p>
-      <w:pPr>
-        <w:pStyle w:val="Lijstalinea"/>
-        <w:numPr>
-          <w:ilvl w:val="0"/>
-          <w:numId w:val="5"/>
-        </w:numPr>
-        <w:rPr>
-          <w:lang w:val="en-US"/>
-        </w:rPr>
-      </w:pPr>
-      <w:proofErr w:type="spellStart"/>
-      <w:r>
-        <w:rPr>
-          <w:lang w:val="en-US"/>
-        </w:rPr>
-        <w:t>RightClick</w:t>
-      </w:r>
-      <w:proofErr w:type="spellEnd"/>
-      <w:r>
-        <w:rPr>
-          <w:lang w:val="en-US"/>
-        </w:rPr>
-        <w:t xml:space="preserve"> the </w:t>
-      </w:r>
-      <w:proofErr w:type="spellStart"/>
-      <w:r>
-        <w:rPr>
-          <w:lang w:val="en-US"/>
-        </w:rPr>
-        <w:t>MyFirstAchievement</w:t>
-      </w:r>
-      <w:proofErr w:type="spellEnd"/>
-      <w:r>
-        <w:rPr>
-          <w:lang w:val="en-US"/>
-        </w:rPr>
-        <w:t xml:space="preserve"> project </w:t>
-      </w:r>
-      <w:r>
-        <w:rPr>
-          <w:lang w:val="en-US"/>
-        </w:rPr>
-        <w:t>and choose Add-&gt; Class and name the class “Program”</w:t>
-      </w:r>
-    </w:p>
-    <w:p>
-      <w:pPr>
-        <w:pStyle w:val="Lijstalinea"/>
-        <w:numPr>
-          <w:ilvl w:val="0"/>
-          <w:numId w:val="5"/>
-        </w:numPr>
-        <w:rPr>
-          <w:lang w:val="en-US"/>
-        </w:rPr>
-      </w:pPr>
-      <w:r>
-        <w:rPr>
-          <w:lang w:val="en-US"/>
-        </w:rPr>
-        <w:lastRenderedPageBreak/>
-        <w:t>Write the following Main method in this new file so that it looks like this:</w:t>
-      </w:r>
-      <w:r>
-        <w:rPr>
-          <w:lang w:val="en-US"/>
-        </w:rPr>
-        <w:br/>
-      </w:r>
-      <w:r>
-        <w:rPr>
-          <w:noProof/>
-          <w:lang w:eastAsia="nl-BE"/>
-        </w:rPr>
-        <w:drawing>
-          <wp:inline distT="0" distB="0" distL="0" distR="0" wp14:anchorId="1D9ED539" wp14:editId="0A6E2ECF">
-            <wp:extent cx="2162175" cy="1973063"/>
-            <wp:effectExtent l="0" t="0" r="0" b="8255"/>
-            <wp:docPr id="6" name="Afbeelding 6"/>
             <wp:cNvGraphicFramePr>
               <a:graphicFrameLocks xmlns:a="http://schemas.openxmlformats.org/drawingml/2006/main" noChangeAspect="1"/>
             </wp:cNvGraphicFramePr>
@@ -716,7 +480,7 @@
                   <pic:spPr>
                     <a:xfrm>
                       <a:off x="0" y="0"/>
-                      <a:ext cx="2162175" cy="1973063"/>
+                      <a:ext cx="5760720" cy="3988897"/>
                     </a:xfrm>
                     <a:prstGeom prst="rect">
                       <a:avLst/>
@@ -744,21 +508,21 @@
         <w:rPr>
           <w:lang w:val="en-US"/>
         </w:rPr>
-        <w:t xml:space="preserve">Now </w:t>
-      </w:r>
-      <w:r>
-        <w:rPr>
-          <w:lang w:val="en-US"/>
-        </w:rPr>
-        <w:t>right click</w:t>
-      </w:r>
-      <w:bookmarkStart w:id="0" w:name="_GoBack"/>
-      <w:bookmarkEnd w:id="0"/>
-      <w:r>
-        <w:rPr>
-          <w:lang w:val="en-US"/>
-        </w:rPr>
-        <w:t xml:space="preserve"> the project again the solution explorer and choose “Properties” in the menu</w:t>
+        <w:t xml:space="preserve">Create the solution by clicking ok (after filling in the Name, Location and Solution Name fields </w:t>
+      </w:r>
+      <w:proofErr w:type="spellStart"/>
+      <w:r>
+        <w:rPr>
+          <w:lang w:val="en-US"/>
+        </w:rPr>
+        <w:t>ofcourse</w:t>
+      </w:r>
+      <w:proofErr w:type="spellEnd"/>
+      <w:r>
+        <w:rPr>
+          <w:lang w:val="en-US"/>
+        </w:rPr>
+        <w:t>)</w:t>
       </w:r>
     </w:p>
     <w:p>
@@ -774,22 +538,52 @@
       </w:pPr>
       <w:r>
         <w:rPr>
-          <w:lang w:val="en-US"/>
-        </w:rPr>
-        <w:t>A properties pane shows up. Change the “Output type” “from Class Library” to “Console Application”</w:t>
-      </w:r>
-      <w:r>
-        <w:rPr>
-          <w:lang w:val="en-US"/>
-        </w:rPr>
-        <w:br/>
-      </w:r>
-      <w:r>
-        <w:rPr>
           <w:noProof/>
           <w:lang w:val="en-US" w:eastAsia="nl-BE"/>
         </w:rPr>
-        <w:t xml:space="preserve"> </w:t>
+        <w:t>You are now ready to start getting achievements by simply writing code in the Main method</w:t>
+      </w:r>
+      <w:r>
+        <w:rPr>
+          <w:noProof/>
+          <w:lang w:val="en-US" w:eastAsia="nl-BE"/>
+        </w:rPr>
+        <w:t xml:space="preserve"> or elswhere in this solution</w:t>
+      </w:r>
+      <w:r>
+        <w:rPr>
+          <w:noProof/>
+          <w:lang w:val="en-US" w:eastAsia="nl-BE"/>
+        </w:rPr>
+        <w:t>.</w:t>
+      </w:r>
+      <w:r>
+        <w:rPr>
+          <w:noProof/>
+          <w:lang w:val="en-US" w:eastAsia="nl-BE"/>
+        </w:rPr>
+        <w:br/>
+      </w:r>
+      <w:r>
+        <w:rPr>
+          <w:noProof/>
+          <w:lang w:val="en-US" w:eastAsia="nl-BE"/>
+        </w:rPr>
+        <w:t xml:space="preserve"> Evertytime you now Build your current code which contains something achievable a new popup shows up. You can click the “Magnifier glass”-icon </w:t>
+      </w:r>
+      <w:r>
+        <w:rPr>
+          <w:noProof/>
+          <w:lang w:val="en-US" w:eastAsia="nl-BE"/>
+        </w:rPr>
+        <w:t>to see what code made you unlock the achievement.</w:t>
+      </w:r>
+      <w:r>
+        <w:rPr>
+          <w:noProof/>
+          <w:lang w:val="en-US" w:eastAsia="nl-BE"/>
+        </w:rPr>
+        <w:br/>
       </w:r>
       <w:r>
         <w:rPr>
@@ -797,10 +591,10 @@
           <w:lang w:eastAsia="nl-BE"/>
         </w:rPr>
         <w:drawing>
-          <wp:inline distT="0" distB="0" distL="0" distR="0" wp14:anchorId="4B0B559E" wp14:editId="0CE07B6C">
-            <wp:extent cx="3333750" cy="1352550"/>
-            <wp:effectExtent l="0" t="0" r="0" b="0"/>
-            <wp:docPr id="7" name="Afbeelding 7"/>
+          <wp:inline distT="0" distB="0" distL="0" distR="0" wp14:anchorId="672C5736" wp14:editId="35152FF8">
+            <wp:extent cx="4171950" cy="1285875"/>
+            <wp:effectExtent l="0" t="0" r="0" b="9525"/>
+            <wp:docPr id="8" name="Afbeelding 8"/>
             <wp:cNvGraphicFramePr>
               <a:graphicFrameLocks xmlns:a="http://schemas.openxmlformats.org/drawingml/2006/main" noChangeAspect="1"/>
             </wp:cNvGraphicFramePr>
@@ -820,7 +614,7 @@
                   <pic:spPr>
                     <a:xfrm>
                       <a:off x="0" y="0"/>
-                      <a:ext cx="3333750" cy="1352550"/>
+                      <a:ext cx="4171950" cy="1285875"/>
                     </a:xfrm>
                     <a:prstGeom prst="rect">
                       <a:avLst/>
@@ -835,10 +629,82 @@
     </w:p>
     <w:p>
       <w:pPr>
+        <w:rPr>
+          <w:rFonts w:asciiTheme="majorHAnsi" w:eastAsiaTheme="majorEastAsia" w:hAnsiTheme="majorHAnsi" w:cstheme="majorBidi"/>
+          <w:b/>
+          <w:bCs/>
+          <w:color w:val="4F81BD" w:themeColor="accent1"/>
+          <w:lang w:val="en-US"/>
+        </w:rPr>
+      </w:pPr>
+      <w:r>
+        <w:rPr>
+          <w:lang w:val="en-US"/>
+        </w:rPr>
+        <w:br w:type="page"/>
+      </w:r>
+    </w:p>
+    <w:p>
+      <w:pPr>
+        <w:pStyle w:val="Kop3"/>
+        <w:rPr>
+          <w:lang w:val="en-US"/>
+        </w:rPr>
+      </w:pPr>
+      <w:r>
+        <w:rPr>
+          <w:lang w:val="en-US"/>
+        </w:rPr>
+        <w:lastRenderedPageBreak/>
+        <w:t>Unlocking challenges</w:t>
+      </w:r>
+    </w:p>
+    <w:p>
+      <w:pPr>
+        <w:rPr>
+          <w:lang w:val="en-US"/>
+        </w:rPr>
+      </w:pPr>
+      <w:r>
+        <w:rPr>
+          <w:lang w:val="en-US"/>
+        </w:rPr>
+        <w:t>Besides basic achievements (and some silly achievements such as writing an infinite loop), the Strokes project also supports “Challenges”. Just like the “</w:t>
+      </w:r>
+      <w:proofErr w:type="spellStart"/>
+      <w:r>
+        <w:rPr>
+          <w:lang w:val="en-US"/>
+        </w:rPr>
+        <w:t>Pex</w:t>
+      </w:r>
+      <w:proofErr w:type="spellEnd"/>
+      <w:r>
+        <w:rPr>
+          <w:lang w:val="en-US"/>
+        </w:rPr>
+        <w:t> for Fun” challenges, the Strokes challenges are programming tasks where the user has to write a certain class according to the challenge description. Basically, the user needs to implement the interface of the given challenge and the Strokes program will then test whether the class in fact works as was intended.</w:t>
+      </w:r>
+    </w:p>
+    <w:p>
+      <w:pPr>
+        <w:rPr>
+          <w:lang w:val="en-US"/>
+        </w:rPr>
+      </w:pPr>
+      <w:r>
+        <w:rPr>
+          <w:lang w:val="en-US"/>
+        </w:rPr>
+        <w:t>Currently two proof-of-concept challenges are defined. In order to achieve these challenges, you need to perform the following steps:</w:t>
+      </w:r>
+    </w:p>
+    <w:p>
+      <w:pPr>
         <w:pStyle w:val="Lijstalinea"/>
         <w:numPr>
           <w:ilvl w:val="0"/>
-          <w:numId w:val="5"/>
+          <w:numId w:val="6"/>
         </w:numPr>
         <w:rPr>
           <w:lang w:val="en-US"/>
@@ -846,22 +712,39 @@
       </w:pPr>
       <w:r>
         <w:rPr>
-          <w:noProof/>
-          <w:lang w:val="en-US" w:eastAsia="nl-BE"/>
-        </w:rPr>
-        <w:t xml:space="preserve">You are now ready to start getting achievements by simply writing code in the Main method. Evertytime you now Build your current code which contains something achievable a new popup shows up. You can click the “Magnifier glass”-icon </w:t>
-      </w:r>
-      <w:r>
-        <w:rPr>
-          <w:noProof/>
-          <w:lang w:val="en-US" w:eastAsia="nl-BE"/>
-        </w:rPr>
-        <w:t>to see what code made you unlock the achievement.</w:t>
-      </w:r>
-      <w:r>
-        <w:rPr>
-          <w:noProof/>
-          <w:lang w:val="en-US" w:eastAsia="nl-BE"/>
+          <w:lang w:val="en-US"/>
+        </w:rPr>
+        <w:t>Create a new or open an existing Achievement project as described previously.</w:t>
+      </w:r>
+    </w:p>
+    <w:p>
+      <w:pPr>
+        <w:pStyle w:val="Lijstalinea"/>
+        <w:numPr>
+          <w:ilvl w:val="0"/>
+          <w:numId w:val="6"/>
+        </w:numPr>
+        <w:rPr>
+          <w:lang w:val="en-US"/>
+        </w:rPr>
+      </w:pPr>
+      <w:proofErr w:type="spellStart"/>
+      <w:r>
+        <w:rPr>
+          <w:lang w:val="en-US"/>
+        </w:rPr>
+        <w:t>Richtclick</w:t>
+      </w:r>
+      <w:proofErr w:type="spellEnd"/>
+      <w:r>
+        <w:rPr>
+          <w:lang w:val="en-US"/>
+        </w:rPr>
+        <w:t xml:space="preserve"> in the Solution Explorer on your project</w:t>
+      </w:r>
+      <w:r>
+        <w:rPr>
+          <w:lang w:val="en-US"/>
         </w:rPr>
         <w:br/>
       </w:r>
@@ -871,10 +754,10 @@
           <w:lang w:eastAsia="nl-BE"/>
         </w:rPr>
         <w:drawing>
-          <wp:inline distT="0" distB="0" distL="0" distR="0" wp14:anchorId="672C5736" wp14:editId="35152FF8">
-            <wp:extent cx="4171950" cy="1285875"/>
-            <wp:effectExtent l="0" t="0" r="0" b="9525"/>
-            <wp:docPr id="8" name="Afbeelding 8"/>
+          <wp:inline distT="0" distB="0" distL="0" distR="0" wp14:anchorId="7DF56238" wp14:editId="49C5EA04">
+            <wp:extent cx="2819400" cy="1600200"/>
+            <wp:effectExtent l="0" t="0" r="0" b="0"/>
+            <wp:docPr id="10" name="Afbeelding 10"/>
             <wp:cNvGraphicFramePr>
               <a:graphicFrameLocks xmlns:a="http://schemas.openxmlformats.org/drawingml/2006/main" noChangeAspect="1"/>
             </wp:cNvGraphicFramePr>
@@ -894,7 +777,7 @@
                   <pic:spPr>
                     <a:xfrm>
                       <a:off x="0" y="0"/>
-                      <a:ext cx="4171950" cy="1285875"/>
+                      <a:ext cx="2819400" cy="1600200"/>
                     </a:xfrm>
                     <a:prstGeom prst="rect">
                       <a:avLst/>
@@ -909,61 +792,10 @@
     </w:p>
     <w:p>
       <w:pPr>
-        <w:rPr>
-          <w:rFonts w:asciiTheme="majorHAnsi" w:eastAsiaTheme="majorEastAsia" w:hAnsiTheme="majorHAnsi" w:cstheme="majorBidi"/>
-          <w:b/>
-          <w:bCs/>
-          <w:color w:val="4F81BD" w:themeColor="accent1"/>
-          <w:lang w:val="en-US"/>
-        </w:rPr>
-      </w:pPr>
-      <w:r>
-        <w:rPr>
-          <w:lang w:val="en-US"/>
-        </w:rPr>
-        <w:br w:type="page"/>
-      </w:r>
-    </w:p>
-    <w:p>
-      <w:pPr>
-        <w:pStyle w:val="Kop3"/>
-        <w:rPr>
-          <w:lang w:val="en-US"/>
-        </w:rPr>
-      </w:pPr>
-      <w:r>
-        <w:rPr>
-          <w:lang w:val="en-US"/>
-        </w:rPr>
-        <w:lastRenderedPageBreak/>
-        <w:t>Viewing your statistic</w:t>
-      </w:r>
-      <w:r>
-        <w:rPr>
-          <w:lang w:val="en-US"/>
-        </w:rPr>
-        <w:t xml:space="preserve"> and settings</w:t>
-      </w:r>
-    </w:p>
-    <w:p>
-      <w:pPr>
-        <w:rPr>
-          <w:lang w:val="en-US"/>
-        </w:rPr>
-      </w:pPr>
-      <w:r>
-        <w:rPr>
-          <w:lang w:val="en-US"/>
-        </w:rPr>
-        <w:t>To show your current progress of unlocked achievement, you can at any time when using Visual Studio 2010 open a full summary of what you’ve achieved so far.</w:t>
-      </w:r>
-    </w:p>
-    <w:p>
-      <w:pPr>
         <w:pStyle w:val="Lijstalinea"/>
         <w:numPr>
           <w:ilvl w:val="0"/>
-          <w:numId w:val="3"/>
+          <w:numId w:val="6"/>
         </w:numPr>
         <w:rPr>
           <w:lang w:val="en-US"/>
@@ -973,7 +805,21 @@
         <w:rPr>
           <w:lang w:val="en-US"/>
         </w:rPr>
-        <w:t>In the menu, click the Tools menu</w:t>
+        <w:t xml:space="preserve">In the </w:t>
+      </w:r>
+      <w:proofErr w:type="spellStart"/>
+      <w:r>
+        <w:rPr>
+          <w:lang w:val="en-US"/>
+        </w:rPr>
+        <w:t>contextmenu</w:t>
+      </w:r>
+      <w:proofErr w:type="spellEnd"/>
+      <w:r>
+        <w:rPr>
+          <w:lang w:val="en-US"/>
+        </w:rPr>
+        <w:t xml:space="preserve"> that pops up, click Add -&gt; New item…</w:t>
       </w:r>
     </w:p>
     <w:p>
@@ -981,7 +827,7 @@
         <w:pStyle w:val="Lijstalinea"/>
         <w:numPr>
           <w:ilvl w:val="0"/>
-          <w:numId w:val="3"/>
+          <w:numId w:val="6"/>
         </w:numPr>
         <w:rPr>
           <w:lang w:val="en-US"/>
@@ -991,7 +837,21 @@
         <w:rPr>
           <w:lang w:val="en-US"/>
         </w:rPr>
-        <w:t>Next choose “C# Achievement”</w:t>
+        <w:t xml:space="preserve">In the ‘Add New Item’ window. Type ‘challenge’ in the search box in the </w:t>
+      </w:r>
+      <w:proofErr w:type="spellStart"/>
+      <w:r>
+        <w:rPr>
+          <w:lang w:val="en-US"/>
+        </w:rPr>
+        <w:t>upperright</w:t>
+      </w:r>
+      <w:proofErr w:type="spellEnd"/>
+      <w:r>
+        <w:rPr>
+          <w:lang w:val="en-US"/>
+        </w:rPr>
+        <w:t xml:space="preserve"> corner</w:t>
       </w:r>
       <w:r>
         <w:rPr>
@@ -1005,10 +865,10 @@
           <w:lang w:eastAsia="nl-BE"/>
         </w:rPr>
         <w:drawing>
-          <wp:inline distT="0" distB="0" distL="0" distR="0" wp14:anchorId="4E76535E" wp14:editId="59E833F2">
-            <wp:extent cx="5760720" cy="1722568"/>
+          <wp:inline distT="0" distB="0" distL="0" distR="0" wp14:anchorId="1C1473AC" wp14:editId="5F70644E">
+            <wp:extent cx="5760720" cy="1220616"/>
             <wp:effectExtent l="0" t="0" r="0" b="0"/>
-            <wp:docPr id="3" name="Afbeelding 3"/>
+            <wp:docPr id="12" name="Afbeelding 12"/>
             <wp:cNvGraphicFramePr>
               <a:graphicFrameLocks xmlns:a="http://schemas.openxmlformats.org/drawingml/2006/main" noChangeAspect="1"/>
             </wp:cNvGraphicFramePr>
@@ -1028,7 +888,7 @@
                   <pic:spPr>
                     <a:xfrm>
                       <a:off x="0" y="0"/>
-                      <a:ext cx="5760720" cy="1722568"/>
+                      <a:ext cx="5760720" cy="1220616"/>
                     </a:xfrm>
                     <a:prstGeom prst="rect">
                       <a:avLst/>
@@ -1046,6 +906,105 @@
         <w:pStyle w:val="Lijstalinea"/>
         <w:numPr>
           <w:ilvl w:val="0"/>
+          <w:numId w:val="6"/>
+        </w:numPr>
+        <w:rPr>
+          <w:lang w:val="en-US"/>
+        </w:rPr>
+      </w:pPr>
+      <w:r>
+        <w:rPr>
+          <w:lang w:val="en-US"/>
+        </w:rPr>
+        <w:t>Pick the Challenge from the main list that you wish to solve.</w:t>
+      </w:r>
+    </w:p>
+    <w:p>
+      <w:pPr>
+        <w:pStyle w:val="Lijstalinea"/>
+        <w:numPr>
+          <w:ilvl w:val="0"/>
+          <w:numId w:val="6"/>
+        </w:numPr>
+        <w:rPr>
+          <w:lang w:val="en-US"/>
+        </w:rPr>
+      </w:pPr>
+      <w:r>
+        <w:rPr>
+          <w:lang w:val="en-US"/>
+        </w:rPr>
+        <w:t xml:space="preserve">The necessary files and code are </w:t>
+      </w:r>
+      <w:proofErr w:type="spellStart"/>
+      <w:r>
+        <w:rPr>
+          <w:lang w:val="en-US"/>
+        </w:rPr>
+        <w:t>generetad</w:t>
+      </w:r>
+      <w:proofErr w:type="spellEnd"/>
+      <w:r>
+        <w:rPr>
+          <w:lang w:val="en-US"/>
+        </w:rPr>
+        <w:t>. You can now try to solve the challenge by ‘filling in the missing code’</w:t>
+      </w:r>
+    </w:p>
+    <w:p>
+      <w:pPr>
+        <w:rPr>
+          <w:lang w:val="en-US"/>
+        </w:rPr>
+      </w:pPr>
+      <w:r>
+        <w:rPr>
+          <w:lang w:val="en-US"/>
+        </w:rPr>
+        <w:br w:type="page"/>
+      </w:r>
+    </w:p>
+    <w:p>
+      <w:pPr>
+        <w:pStyle w:val="Kop3"/>
+        <w:rPr>
+          <w:lang w:val="en-US"/>
+        </w:rPr>
+      </w:pPr>
+      <w:bookmarkStart w:id="0" w:name="_GoBack"/>
+      <w:bookmarkEnd w:id="0"/>
+      <w:r>
+        <w:rPr>
+          <w:lang w:val="en-US"/>
+        </w:rPr>
+        <w:lastRenderedPageBreak/>
+        <w:t>Viewing your statistic</w:t>
+      </w:r>
+      <w:r>
+        <w:rPr>
+          <w:lang w:val="en-US"/>
+        </w:rPr>
+        <w:t xml:space="preserve"> and settings</w:t>
+      </w:r>
+    </w:p>
+    <w:p>
+      <w:pPr>
+        <w:rPr>
+          <w:lang w:val="en-US"/>
+        </w:rPr>
+      </w:pPr>
+      <w:r>
+        <w:rPr>
+          <w:lang w:val="en-US"/>
+        </w:rPr>
+        <w:t>To show your current progress of unlocked achievement, you can at any time when using Visual Studio 2010 open a full summary of what you’ve achieved so far.</w:t>
+      </w:r>
+    </w:p>
+    <w:p>
+      <w:pPr>
+        <w:pStyle w:val="Lijstalinea"/>
+        <w:numPr>
+          <w:ilvl w:val="0"/>
           <w:numId w:val="3"/>
         </w:numPr>
         <w:rPr>
@@ -1056,86 +1015,42 @@
         <w:rPr>
           <w:lang w:val="en-US"/>
         </w:rPr>
-        <w:t>A new tab will show where you can</w:t>
-      </w:r>
-      <w:r>
-        <w:rPr>
-          <w:lang w:val="en-US"/>
-        </w:rPr>
-        <w:t xml:space="preserve"> see , per category, what achievement you have unlocked and which ones you can unlock. Some achievements will need another achievement to be achieved before they can be unlocked. These ‘second tier’ achievement will only show in the list once you have achieved the ‘first tier’ achievement.</w:t>
-      </w:r>
-    </w:p>
-    <w:p>
-      <w:pPr>
-        <w:pBdr>
-          <w:top w:val="single" w:sz="4" w:space="1" w:color="auto"/>
-          <w:left w:val="single" w:sz="4" w:space="4" w:color="auto"/>
-          <w:bottom w:val="single" w:sz="4" w:space="1" w:color="auto"/>
-          <w:right w:val="single" w:sz="4" w:space="4" w:color="auto"/>
-        </w:pBdr>
-        <w:ind w:left="360"/>
-        <w:rPr>
-          <w:lang w:val="en-US"/>
-        </w:rPr>
-      </w:pPr>
-      <w:r>
-        <w:rPr>
-          <w:lang w:val="en-US"/>
-        </w:rPr>
-        <w:t xml:space="preserve">For example: The following achievement will only be </w:t>
-      </w:r>
-      <w:proofErr w:type="spellStart"/>
-      <w:r>
-        <w:rPr>
-          <w:lang w:val="en-US"/>
-        </w:rPr>
-        <w:t>unlockable</w:t>
-      </w:r>
-      <w:proofErr w:type="spellEnd"/>
-      <w:r>
-        <w:rPr>
-          <w:lang w:val="en-US"/>
-        </w:rPr>
-        <w:t xml:space="preserve"> once you achieve the “Declare an array” achievement: Declare a multidimensional array, Declare and initialize an array with an </w:t>
-      </w:r>
-      <w:proofErr w:type="spellStart"/>
-      <w:r>
-        <w:rPr>
-          <w:lang w:val="en-US"/>
-        </w:rPr>
-        <w:t>ainitializer</w:t>
-      </w:r>
-      <w:proofErr w:type="spellEnd"/>
-      <w:r>
-        <w:rPr>
-          <w:lang w:val="en-US"/>
-        </w:rPr>
-        <w:t xml:space="preserve"> list, Array length and Jag.</w:t>
-      </w:r>
-    </w:p>
-    <w:p>
-      <w:pPr>
-        <w:pBdr>
-          <w:top w:val="single" w:sz="4" w:space="1" w:color="auto"/>
-          <w:left w:val="single" w:sz="4" w:space="4" w:color="auto"/>
-          <w:bottom w:val="single" w:sz="4" w:space="1" w:color="auto"/>
-          <w:right w:val="single" w:sz="4" w:space="4" w:color="auto"/>
-        </w:pBdr>
-        <w:ind w:left="360"/>
-        <w:rPr>
-          <w:lang w:val="en-US"/>
-        </w:rPr>
-      </w:pPr>
+        <w:t>In the menu, click the Tools menu</w:t>
+      </w:r>
+    </w:p>
+    <w:p>
+      <w:pPr>
+        <w:pStyle w:val="Lijstalinea"/>
+        <w:numPr>
+          <w:ilvl w:val="0"/>
+          <w:numId w:val="3"/>
+        </w:numPr>
+        <w:rPr>
+          <w:lang w:val="en-US"/>
+        </w:rPr>
+      </w:pPr>
+      <w:r>
+        <w:rPr>
+          <w:lang w:val="en-US"/>
+        </w:rPr>
+        <w:t>Next choose “C# Achievement”</w:t>
+      </w:r>
+      <w:r>
+        <w:rPr>
+          <w:lang w:val="en-US"/>
+        </w:rPr>
+        <w:br/>
+      </w:r>
       <w:r>
         <w:rPr>
           <w:noProof/>
           <w:lang w:eastAsia="nl-BE"/>
         </w:rPr>
         <w:drawing>
-          <wp:inline distT="0" distB="0" distL="0" distR="0" wp14:anchorId="7EB26450" wp14:editId="1CBF6011">
-            <wp:extent cx="5760720" cy="570805"/>
-            <wp:effectExtent l="0" t="0" r="0" b="1270"/>
-            <wp:docPr id="4" name="Afbeelding 4"/>
+          <wp:inline distT="0" distB="0" distL="0" distR="0" wp14:anchorId="4E76535E" wp14:editId="59E833F2">
+            <wp:extent cx="5760720" cy="1722568"/>
+            <wp:effectExtent l="0" t="0" r="0" b="0"/>
+            <wp:docPr id="3" name="Afbeelding 3"/>
             <wp:cNvGraphicFramePr>
               <a:graphicFrameLocks xmlns:a="http://schemas.openxmlformats.org/drawingml/2006/main" noChangeAspect="1"/>
             </wp:cNvGraphicFramePr>
@@ -1155,6 +1070,133 @@
                   <pic:spPr>
                     <a:xfrm>
                       <a:off x="0" y="0"/>
+                      <a:ext cx="5760720" cy="1722568"/>
+                    </a:xfrm>
+                    <a:prstGeom prst="rect">
+                      <a:avLst/>
+                    </a:prstGeom>
+                  </pic:spPr>
+                </pic:pic>
+              </a:graphicData>
+            </a:graphic>
+          </wp:inline>
+        </w:drawing>
+      </w:r>
+    </w:p>
+    <w:p>
+      <w:pPr>
+        <w:pStyle w:val="Lijstalinea"/>
+        <w:numPr>
+          <w:ilvl w:val="0"/>
+          <w:numId w:val="3"/>
+        </w:numPr>
+        <w:rPr>
+          <w:lang w:val="en-US"/>
+        </w:rPr>
+      </w:pPr>
+      <w:r>
+        <w:rPr>
+          <w:lang w:val="en-US"/>
+        </w:rPr>
+        <w:t>A new tab will show where you can</w:t>
+      </w:r>
+      <w:r>
+        <w:rPr>
+          <w:lang w:val="en-US"/>
+        </w:rPr>
+        <w:t xml:space="preserve"> see , per category, what achievement you have unlocked and which ones you can unlock. Some achievements will need another achievement to be achieved before they can be unlocked. These ‘second tier’ achievement will only show in the list once you have achieved the ‘first tier’ achievement.</w:t>
+      </w:r>
+    </w:p>
+    <w:p>
+      <w:pPr>
+        <w:pBdr>
+          <w:top w:val="single" w:sz="4" w:space="1" w:color="auto"/>
+          <w:left w:val="single" w:sz="4" w:space="4" w:color="auto"/>
+          <w:bottom w:val="single" w:sz="4" w:space="1" w:color="auto"/>
+          <w:right w:val="single" w:sz="4" w:space="4" w:color="auto"/>
+        </w:pBdr>
+        <w:ind w:left="360"/>
+        <w:rPr>
+          <w:lang w:val="en-US"/>
+        </w:rPr>
+      </w:pPr>
+      <w:r>
+        <w:rPr>
+          <w:lang w:val="en-US"/>
+        </w:rPr>
+        <w:t xml:space="preserve">For example: The following achievement will only be </w:t>
+      </w:r>
+      <w:proofErr w:type="spellStart"/>
+      <w:r>
+        <w:rPr>
+          <w:lang w:val="en-US"/>
+        </w:rPr>
+        <w:t>unlockable</w:t>
+      </w:r>
+      <w:proofErr w:type="spellEnd"/>
+      <w:r>
+        <w:rPr>
+          <w:lang w:val="en-US"/>
+        </w:rPr>
+        <w:t xml:space="preserve"> once you achieve the “Declare an array” achievement: Declare a multidimensional array, Declare and initialize an array with an </w:t>
+      </w:r>
+      <w:proofErr w:type="spellStart"/>
+      <w:r>
+        <w:rPr>
+          <w:lang w:val="en-US"/>
+        </w:rPr>
+        <w:t>ainitializer</w:t>
+      </w:r>
+      <w:proofErr w:type="spellEnd"/>
+      <w:r>
+        <w:rPr>
+          <w:lang w:val="en-US"/>
+        </w:rPr>
+        <w:t xml:space="preserve"> list, Array length and Jag.</w:t>
+      </w:r>
+    </w:p>
+    <w:p>
+      <w:pPr>
+        <w:pBdr>
+          <w:top w:val="single" w:sz="4" w:space="1" w:color="auto"/>
+          <w:left w:val="single" w:sz="4" w:space="4" w:color="auto"/>
+          <w:bottom w:val="single" w:sz="4" w:space="1" w:color="auto"/>
+          <w:right w:val="single" w:sz="4" w:space="4" w:color="auto"/>
+        </w:pBdr>
+        <w:ind w:left="360"/>
+        <w:rPr>
+          <w:lang w:val="en-US"/>
+        </w:rPr>
+      </w:pPr>
+      <w:r>
+        <w:rPr>
+          <w:noProof/>
+          <w:lang w:eastAsia="nl-BE"/>
+        </w:rPr>
+        <w:drawing>
+          <wp:inline distT="0" distB="0" distL="0" distR="0" wp14:anchorId="7EB26450" wp14:editId="1CBF6011">
+            <wp:extent cx="5760720" cy="570805"/>
+            <wp:effectExtent l="0" t="0" r="0" b="1270"/>
+            <wp:docPr id="4" name="Afbeelding 4"/>
+            <wp:cNvGraphicFramePr>
+              <a:graphicFrameLocks xmlns:a="http://schemas.openxmlformats.org/drawingml/2006/main" noChangeAspect="1"/>
+            </wp:cNvGraphicFramePr>
+            <a:graphic xmlns:a="http://schemas.openxmlformats.org/drawingml/2006/main">
+              <a:graphicData uri="http://schemas.openxmlformats.org/drawingml/2006/picture">
+                <pic:pic xmlns:pic="http://schemas.openxmlformats.org/drawingml/2006/picture">
+                  <pic:nvPicPr>
+                    <pic:cNvPr id="0" name=""/>
+                    <pic:cNvPicPr/>
+                  </pic:nvPicPr>
+                  <pic:blipFill>
+                    <a:blip r:embed="rId16"/>
+                    <a:stretch>
+                      <a:fillRect/>
+                    </a:stretch>
+                  </pic:blipFill>
+                  <pic:spPr>
+                    <a:xfrm>
+                      <a:off x="0" y="0"/>
                       <a:ext cx="5760720" cy="570805"/>
                     </a:xfrm>
                     <a:prstGeom prst="rect">
@@ -1618,6 +1660,119 @@
     </w:lvl>
   </w:abstractNum>
   <w:abstractNum w:abstractNumId="3">
+    <w:nsid w:val="6E434B97"/>
+    <w:multiLevelType w:val="hybridMultilevel"/>
+    <w:tmpl w:val="2EF6F174"/>
+    <w:lvl w:ilvl="0" w:tplc="08130001">
+      <w:start w:val="1"/>
+      <w:numFmt w:val="bullet"/>
+      <w:lvlText w:val=""/>
+      <w:lvlJc w:val="left"/>
+      <w:pPr>
+        <w:ind w:left="720" w:hanging="360"/>
+      </w:pPr>
+      <w:rPr>
+        <w:rFonts w:ascii="Symbol" w:hAnsi="Symbol" w:hint="default"/>
+      </w:rPr>
+    </w:lvl>
+    <w:lvl w:ilvl="1" w:tplc="08130003" w:tentative="1">
+      <w:start w:val="1"/>
+      <w:numFmt w:val="bullet"/>
+      <w:lvlText w:val="o"/>
+      <w:lvlJc w:val="left"/>
+      <w:pPr>
+        <w:ind w:left="1440" w:hanging="360"/>
+      </w:pPr>
+      <w:rPr>
+        <w:rFonts w:ascii="Courier New" w:hAnsi="Courier New" w:cs="Courier New" w:hint="default"/>
+      </w:rPr>
+    </w:lvl>
+    <w:lvl w:ilvl="2" w:tplc="08130005" w:tentative="1">
+      <w:start w:val="1"/>
+      <w:numFmt w:val="bullet"/>
+      <w:lvlText w:val=""/>
+      <w:lvlJc w:val="left"/>
+      <w:pPr>
+        <w:ind w:left="2160" w:hanging="360"/>
+      </w:pPr>
+      <w:rPr>
+        <w:rFonts w:ascii="Wingdings" w:hAnsi="Wingdings" w:hint="default"/>
+      </w:rPr>
+    </w:lvl>
+    <w:lvl w:ilvl="3" w:tplc="08130001" w:tentative="1">
+      <w:start w:val="1"/>
+      <w:numFmt w:val="bullet"/>
+      <w:lvlText w:val=""/>
+      <w:lvlJc w:val="left"/>
+      <w:pPr>
+        <w:ind w:left="2880" w:hanging="360"/>
+      </w:pPr>
+      <w:rPr>
+        <w:rFonts w:ascii="Symbol" w:hAnsi="Symbol" w:hint="default"/>
+      </w:rPr>
+    </w:lvl>
+    <w:lvl w:ilvl="4" w:tplc="08130003" w:tentative="1">
+      <w:start w:val="1"/>
+      <w:numFmt w:val="bullet"/>
+      <w:lvlText w:val="o"/>
+      <w:lvlJc w:val="left"/>
+      <w:pPr>
+        <w:ind w:left="3600" w:hanging="360"/>
+      </w:pPr>
+      <w:rPr>
+        <w:rFonts w:ascii="Courier New" w:hAnsi="Courier New" w:cs="Courier New" w:hint="default"/>
+      </w:rPr>
+    </w:lvl>
+    <w:lvl w:ilvl="5" w:tplc="08130005" w:tentative="1">
+      <w:start w:val="1"/>
+      <w:numFmt w:val="bullet"/>
+      <w:lvlText w:val=""/>
+      <w:lvlJc w:val="left"/>
+      <w:pPr>
+        <w:ind w:left="4320" w:hanging="360"/>
+      </w:pPr>
+      <w:rPr>
+        <w:rFonts w:ascii="Wingdings" w:hAnsi="Wingdings" w:hint="default"/>
+      </w:rPr>
+    </w:lvl>
+    <w:lvl w:ilvl="6" w:tplc="08130001" w:tentative="1">
+      <w:start w:val="1"/>
+      <w:numFmt w:val="bullet"/>
+      <w:lvlText w:val=""/>
+      <w:lvlJc w:val="left"/>
+      <w:pPr>
+        <w:ind w:left="5040" w:hanging="360"/>
+      </w:pPr>
+      <w:rPr>
+        <w:rFonts w:ascii="Symbol" w:hAnsi="Symbol" w:hint="default"/>
+      </w:rPr>
+    </w:lvl>
+    <w:lvl w:ilvl="7" w:tplc="08130003" w:tentative="1">
+      <w:start w:val="1"/>
+      <w:numFmt w:val="bullet"/>
+      <w:lvlText w:val="o"/>
+      <w:lvlJc w:val="left"/>
+      <w:pPr>
+        <w:ind w:left="5760" w:hanging="360"/>
+      </w:pPr>
+      <w:rPr>
+        <w:rFonts w:ascii="Courier New" w:hAnsi="Courier New" w:cs="Courier New" w:hint="default"/>
+      </w:rPr>
+    </w:lvl>
+    <w:lvl w:ilvl="8" w:tplc="08130005" w:tentative="1">
+      <w:start w:val="1"/>
+      <w:numFmt w:val="bullet"/>
+      <w:lvlText w:val=""/>
+      <w:lvlJc w:val="left"/>
+      <w:pPr>
+        <w:ind w:left="6480" w:hanging="360"/>
+      </w:pPr>
+      <w:rPr>
+        <w:rFonts w:ascii="Wingdings" w:hAnsi="Wingdings" w:hint="default"/>
+      </w:rPr>
+    </w:lvl>
+  </w:abstractNum>
+  <w:abstractNum w:abstractNumId="4">
     <w:nsid w:val="71ED57FA"/>
     <w:multiLevelType w:val="hybridMultilevel"/>
     <w:tmpl w:val="96D4D0CE"/>
@@ -1730,7 +1885,7 @@
       </w:rPr>
     </w:lvl>
   </w:abstractNum>
-  <w:abstractNum w:abstractNumId="4">
+  <w:abstractNum w:abstractNumId="5">
     <w:nsid w:val="785073E2"/>
     <w:multiLevelType w:val="hybridMultilevel"/>
     <w:tmpl w:val="4E160B24"/>
@@ -1847,7 +2002,7 @@
     <w:abstractNumId w:val="2"/>
   </w:num>
   <w:num w:numId="2">
-    <w:abstractNumId w:val="4"/>
+    <w:abstractNumId w:val="5"/>
   </w:num>
   <w:num w:numId="3">
     <w:abstractNumId w:val="0"/>
@@ -1856,6 +2011,9 @@
     <w:abstractNumId w:val="1"/>
   </w:num>
   <w:num w:numId="5">
+    <w:abstractNumId w:val="4"/>
+  </w:num>
+  <w:num w:numId="6">
     <w:abstractNumId w:val="3"/>
   </w:num>
 </w:numbering>
@@ -2136,7 +2294,6 @@
     <w:name w:val="Hyperlink"/>
     <w:basedOn w:val="Standaardalinea-lettertype"/>
     <w:uiPriority w:val="99"/>
-    <w:semiHidden/>
     <w:unhideWhenUsed/>
     <w:rsid w:val="00B30A9C"/>
     <w:rPr>
@@ -2212,6 +2369,11 @@
       <w:bCs/>
       <w:color w:val="4F81BD" w:themeColor="accent1"/>
     </w:rPr>
+  </w:style>
+  <w:style w:type="character" w:customStyle="1" w:styleId="apple-style-span">
+    <w:name w:val="apple-style-span"/>
+    <w:basedOn w:val="Standaardalinea-lettertype"/>
+    <w:rsid w:val="00A3762A"/>
   </w:style>
 </w:styles>
 </file>
@@ -2491,7 +2653,6 @@
     <w:name w:val="Hyperlink"/>
     <w:basedOn w:val="Standaardalinea-lettertype"/>
     <w:uiPriority w:val="99"/>
-    <w:semiHidden/>
     <w:unhideWhenUsed/>
     <w:rsid w:val="00B30A9C"/>
     <w:rPr>
@@ -2567,6 +2728,11 @@
       <w:bCs/>
       <w:color w:val="4F81BD" w:themeColor="accent1"/>
     </w:rPr>
+  </w:style>
+  <w:style w:type="character" w:customStyle="1" w:styleId="apple-style-span">
+    <w:name w:val="apple-style-span"/>
+    <w:basedOn w:val="Standaardalinea-lettertype"/>
+    <w:rsid w:val="00A3762A"/>
   </w:style>
 </w:styles>
 </file>
@@ -2861,7 +3027,7 @@
 </file>
 
 <file path=customXml/itemProps1.xml><?xml version="1.0" encoding="utf-8"?>
-<ds:datastoreItem xmlns:ds="http://schemas.openxmlformats.org/officeDocument/2006/customXml" ds:itemID="{85927E42-0CF6-49D5-B651-B05F3FF1FBD4}">
+<ds:datastoreItem xmlns:ds="http://schemas.openxmlformats.org/officeDocument/2006/customXml" ds:itemID="{F027C2F9-6DAF-42B0-9203-D5B8531F378F}">
   <ds:schemaRefs>
     <ds:schemaRef ds:uri="http://schemas.openxmlformats.org/officeDocument/2006/bibliography"/>
   </ds:schemaRefs>

</xml_diff>

<commit_message>
Update doc manual with uninstall Update readme.md
</commit_message>
<xml_diff>
--- a/docs/Getting started with Strokes.docx
+++ b/docs/Getting started with Strokes.docx
@@ -981,8 +981,6 @@
         </w:rPr>
         <w:t>. You can now try to solve the challenge by ‘filling in the missing code’</w:t>
       </w:r>
-      <w:bookmarkStart w:id="0" w:name="_GoBack"/>
-      <w:bookmarkEnd w:id="0"/>
     </w:p>
     <w:p>
       <w:pPr>
@@ -1324,6 +1322,160 @@
         </w:rPr>
         <w:t>Select language: this button doesn’t work yet</w:t>
       </w:r>
+    </w:p>
+    <w:p>
+      <w:pPr>
+        <w:pStyle w:val="Kop1"/>
+        <w:rPr>
+          <w:lang w:val="en-US"/>
+        </w:rPr>
+      </w:pPr>
+      <w:r>
+        <w:rPr>
+          <w:lang w:val="en-US"/>
+        </w:rPr>
+        <w:t>Uninstalling Strokes</w:t>
+      </w:r>
+    </w:p>
+    <w:p>
+      <w:pPr>
+        <w:rPr>
+          <w:lang w:val="en-US"/>
+        </w:rPr>
+      </w:pPr>
+      <w:r>
+        <w:rPr>
+          <w:lang w:val="en-US"/>
+        </w:rPr>
+        <w:t>Removing Strokes from Visual Studio is done through the Extension Manager.</w:t>
+      </w:r>
+    </w:p>
+    <w:p>
+      <w:pPr>
+        <w:pStyle w:val="Lijstalinea"/>
+        <w:numPr>
+          <w:ilvl w:val="0"/>
+          <w:numId w:val="4"/>
+        </w:numPr>
+        <w:rPr>
+          <w:lang w:val="en-US"/>
+        </w:rPr>
+      </w:pPr>
+      <w:r>
+        <w:rPr>
+          <w:lang w:val="en-US"/>
+        </w:rPr>
+        <w:lastRenderedPageBreak/>
+        <w:t>Go to menu Tools -&gt; Extension Manager…</w:t>
+      </w:r>
+      <w:r>
+        <w:rPr>
+          <w:lang w:val="en-US"/>
+        </w:rPr>
+        <w:br/>
+      </w:r>
+      <w:r>
+        <w:rPr>
+          <w:noProof/>
+          <w:lang w:eastAsia="nl-BE"/>
+        </w:rPr>
+        <w:drawing>
+          <wp:inline distT="0" distB="0" distL="0" distR="0" wp14:anchorId="4B15BD9D" wp14:editId="628D190B">
+            <wp:extent cx="3800475" cy="2971800"/>
+            <wp:effectExtent l="0" t="0" r="9525" b="0"/>
+            <wp:docPr id="9" name="Afbeelding 9"/>
+            <wp:cNvGraphicFramePr>
+              <a:graphicFrameLocks xmlns:a="http://schemas.openxmlformats.org/drawingml/2006/main" noChangeAspect="1"/>
+            </wp:cNvGraphicFramePr>
+            <a:graphic xmlns:a="http://schemas.openxmlformats.org/drawingml/2006/main">
+              <a:graphicData uri="http://schemas.openxmlformats.org/drawingml/2006/picture">
+                <pic:pic xmlns:pic="http://schemas.openxmlformats.org/drawingml/2006/picture">
+                  <pic:nvPicPr>
+                    <pic:cNvPr id="0" name=""/>
+                    <pic:cNvPicPr/>
+                  </pic:nvPicPr>
+                  <pic:blipFill>
+                    <a:blip r:embed="rId17"/>
+                    <a:stretch>
+                      <a:fillRect/>
+                    </a:stretch>
+                  </pic:blipFill>
+                  <pic:spPr>
+                    <a:xfrm>
+                      <a:off x="0" y="0"/>
+                      <a:ext cx="3800475" cy="2971800"/>
+                    </a:xfrm>
+                    <a:prstGeom prst="rect">
+                      <a:avLst/>
+                    </a:prstGeom>
+                  </pic:spPr>
+                </pic:pic>
+              </a:graphicData>
+            </a:graphic>
+          </wp:inline>
+        </w:drawing>
+      </w:r>
+    </w:p>
+    <w:p>
+      <w:pPr>
+        <w:pStyle w:val="Lijstalinea"/>
+        <w:numPr>
+          <w:ilvl w:val="0"/>
+          <w:numId w:val="4"/>
+        </w:numPr>
+        <w:rPr>
+          <w:lang w:val="en-US"/>
+        </w:rPr>
+      </w:pPr>
+      <w:r>
+        <w:rPr>
+          <w:lang w:val="en-US"/>
+        </w:rPr>
+        <w:t>Select the “Strokes for Visual Studio” extension and click “Uninstall”</w:t>
+      </w:r>
+      <w:bookmarkStart w:id="0" w:name="_GoBack"/>
+      <w:r>
+        <w:rPr>
+          <w:noProof/>
+          <w:lang w:eastAsia="nl-BE"/>
+        </w:rPr>
+        <w:drawing>
+          <wp:inline distT="0" distB="0" distL="0" distR="0" wp14:anchorId="2388537C" wp14:editId="3FF783C1">
+            <wp:extent cx="5196345" cy="3590925"/>
+            <wp:effectExtent l="0" t="0" r="4445" b="0"/>
+            <wp:docPr id="5" name="Afbeelding 5"/>
+            <wp:cNvGraphicFramePr>
+              <a:graphicFrameLocks xmlns:a="http://schemas.openxmlformats.org/drawingml/2006/main" noChangeAspect="1"/>
+            </wp:cNvGraphicFramePr>
+            <a:graphic xmlns:a="http://schemas.openxmlformats.org/drawingml/2006/main">
+              <a:graphicData uri="http://schemas.openxmlformats.org/drawingml/2006/picture">
+                <pic:pic xmlns:pic="http://schemas.openxmlformats.org/drawingml/2006/picture">
+                  <pic:nvPicPr>
+                    <pic:cNvPr id="0" name=""/>
+                    <pic:cNvPicPr/>
+                  </pic:nvPicPr>
+                  <pic:blipFill>
+                    <a:blip r:embed="rId18"/>
+                    <a:stretch>
+                      <a:fillRect/>
+                    </a:stretch>
+                  </pic:blipFill>
+                  <pic:spPr>
+                    <a:xfrm>
+                      <a:off x="0" y="0"/>
+                      <a:ext cx="5195281" cy="3590190"/>
+                    </a:xfrm>
+                    <a:prstGeom prst="rect">
+                      <a:avLst/>
+                    </a:prstGeom>
+                  </pic:spPr>
+                </pic:pic>
+              </a:graphicData>
+            </a:graphic>
+          </wp:inline>
+        </w:drawing>
+      </w:r>
+      <w:bookmarkEnd w:id="0"/>
     </w:p>
     <w:sectPr>
       <w:pgSz w:w="11906" w:h="16838"/>
@@ -3044,7 +3196,7 @@
 </file>
 
 <file path=customXml/itemProps1.xml><?xml version="1.0" encoding="utf-8"?>
-<ds:datastoreItem xmlns:ds="http://schemas.openxmlformats.org/officeDocument/2006/customXml" ds:itemID="{E3BD77D4-4D3F-4969-863E-D4336AE8D0D2}">
+<ds:datastoreItem xmlns:ds="http://schemas.openxmlformats.org/officeDocument/2006/customXml" ds:itemID="{D4C5C795-E2A8-404F-94DB-F8CA116B9B7C}">
   <ds:schemaRefs>
     <ds:schemaRef ds:uri="http://schemas.openxmlformats.org/officeDocument/2006/bibliography"/>
   </ds:schemaRefs>

</xml_diff>